<commit_message>
Use Case documentations Again
</commit_message>
<xml_diff>
--- a/Use Case Documents/Client Side/Create User.docx
+++ b/Use Case Documents/Client Side/Create User.docx
@@ -1,6 +1,6 @@
 
 <file path=word/document.xml><?xml version="1.0" encoding="utf-8"?>
-<w:document xmlns:wpc="http://schemas.microsoft.com/office/word/2010/wordprocessingCanvas" xmlns:mo="http://schemas.microsoft.com/office/mac/office/2008/main" xmlns:mc="http://schemas.openxmlformats.org/markup-compatibility/2006" xmlns:mv="urn:schemas-microsoft-com:mac:vml" xmlns:o="urn:schemas-microsoft-com:office:office" xmlns:r="http://schemas.openxmlformats.org/officeDocument/2006/relationships" xmlns:m="http://schemas.openxmlformats.org/officeDocument/2006/math" xmlns:v="urn:schemas-microsoft-com:vml" xmlns:wp14="http://schemas.microsoft.com/office/word/2010/wordprocessingDrawing" xmlns:wp="http://schemas.openxmlformats.org/drawingml/2006/wordprocessingDrawing" xmlns:w10="urn:schemas-microsoft-com:office:word" xmlns:w="http://schemas.openxmlformats.org/wordprocessingml/2006/main" xmlns:w14="http://schemas.microsoft.com/office/word/2010/wordml" xmlns:wpg="http://schemas.microsoft.com/office/word/2010/wordprocessingGroup" xmlns:wpi="http://schemas.microsoft.com/office/word/2010/wordprocessingInk" xmlns:wne="http://schemas.microsoft.com/office/word/2006/wordml" xmlns:wps="http://schemas.microsoft.com/office/word/2010/wordprocessingShape" mc:Ignorable="w14 wp14">
+<w:document xmlns:wpc="http://schemas.microsoft.com/office/word/2010/wordprocessingCanvas" xmlns:mc="http://schemas.openxmlformats.org/markup-compatibility/2006" xmlns:o="urn:schemas-microsoft-com:office:office" xmlns:r="http://schemas.openxmlformats.org/officeDocument/2006/relationships" xmlns:m="http://schemas.openxmlformats.org/officeDocument/2006/math" xmlns:v="urn:schemas-microsoft-com:vml" xmlns:wp14="http://schemas.microsoft.com/office/word/2010/wordprocessingDrawing" xmlns:wp="http://schemas.openxmlformats.org/drawingml/2006/wordprocessingDrawing" xmlns:w10="urn:schemas-microsoft-com:office:word" xmlns:w="http://schemas.openxmlformats.org/wordprocessingml/2006/main" xmlns:w14="http://schemas.microsoft.com/office/word/2010/wordml" xmlns:wpg="http://schemas.microsoft.com/office/word/2010/wordprocessingGroup" xmlns:wpi="http://schemas.microsoft.com/office/word/2010/wordprocessingInk" xmlns:wne="http://schemas.microsoft.com/office/word/2006/wordml" xmlns:wps="http://schemas.microsoft.com/office/word/2010/wordprocessingShape" mc:Ignorable="w14 wp14">
   <w:body>
     <w:tbl>
       <w:tblPr>
@@ -103,7 +103,7 @@
           </w:tcPr>
           <w:p>
             <w:r>
-              <w:t>1.0</w:t>
+              <w:t>1.1</w:t>
             </w:r>
           </w:p>
         </w:tc>
@@ -341,15 +341,18 @@
           </w:p>
           <w:p>
             <w:r>
-              <w:t>2. Pass</w:t>
+              <w:t>2. Password checked for complexity</w:t>
+            </w:r>
+            <w:r>
+              <w:t xml:space="preserve"> (8 Characters </w:t>
+            </w:r>
+            <w:r>
+              <w:t>minimum</w:t>
             </w:r>
             <w:bookmarkStart w:id="0" w:name="_GoBack"/>
             <w:bookmarkEnd w:id="0"/>
             <w:r>
-              <w:t>word checked for complexity</w:t>
-            </w:r>
-            <w:r>
-              <w:t xml:space="preserve"> (8 Characters total, 1 uppercase letter, 1 number)</w:t>
+              <w:t>, 1 uppercase letter, 1 number)</w:t>
             </w:r>
           </w:p>
         </w:tc>
@@ -468,7 +471,7 @@
 </file>
 
 <file path=word/numbering.xml><?xml version="1.0" encoding="utf-8"?>
-<w:numbering xmlns:wpc="http://schemas.microsoft.com/office/word/2010/wordprocessingCanvas" xmlns:mo="http://schemas.microsoft.com/office/mac/office/2008/main" xmlns:mc="http://schemas.openxmlformats.org/markup-compatibility/2006" xmlns:mv="urn:schemas-microsoft-com:mac:vml" xmlns:o="urn:schemas-microsoft-com:office:office" xmlns:r="http://schemas.openxmlformats.org/officeDocument/2006/relationships" xmlns:m="http://schemas.openxmlformats.org/officeDocument/2006/math" xmlns:v="urn:schemas-microsoft-com:vml" xmlns:wp14="http://schemas.microsoft.com/office/word/2010/wordprocessingDrawing" xmlns:wp="http://schemas.openxmlformats.org/drawingml/2006/wordprocessingDrawing" xmlns:w10="urn:schemas-microsoft-com:office:word" xmlns:w="http://schemas.openxmlformats.org/wordprocessingml/2006/main" xmlns:w14="http://schemas.microsoft.com/office/word/2010/wordml" xmlns:wpg="http://schemas.microsoft.com/office/word/2010/wordprocessingGroup" xmlns:wpi="http://schemas.microsoft.com/office/word/2010/wordprocessingInk" xmlns:wne="http://schemas.microsoft.com/office/word/2006/wordml" xmlns:wps="http://schemas.microsoft.com/office/word/2010/wordprocessingShape" mc:Ignorable="w14 wp14">
+<w:numbering xmlns:wpc="http://schemas.microsoft.com/office/word/2010/wordprocessingCanvas" xmlns:mc="http://schemas.openxmlformats.org/markup-compatibility/2006" xmlns:o="urn:schemas-microsoft-com:office:office" xmlns:r="http://schemas.openxmlformats.org/officeDocument/2006/relationships" xmlns:m="http://schemas.openxmlformats.org/officeDocument/2006/math" xmlns:v="urn:schemas-microsoft-com:vml" xmlns:wp14="http://schemas.microsoft.com/office/word/2010/wordprocessingDrawing" xmlns:wp="http://schemas.openxmlformats.org/drawingml/2006/wordprocessingDrawing" xmlns:w10="urn:schemas-microsoft-com:office:word" xmlns:w="http://schemas.openxmlformats.org/wordprocessingml/2006/main" xmlns:w14="http://schemas.microsoft.com/office/word/2010/wordml" xmlns:wpg="http://schemas.microsoft.com/office/word/2010/wordprocessingGroup" xmlns:wpi="http://schemas.microsoft.com/office/word/2010/wordprocessingInk" xmlns:wne="http://schemas.microsoft.com/office/word/2006/wordml" xmlns:wps="http://schemas.microsoft.com/office/word/2010/wordprocessingShape" mc:Ignorable="w14 wp14">
   <w:abstractNum w:abstractNumId="0">
     <w:nsid w:val="39B356DD"/>
     <w:multiLevelType w:val="hybridMultilevel"/>
@@ -577,7 +580,7 @@
     </w:rPrDefault>
     <w:pPrDefault/>
   </w:docDefaults>
-  <w:latentStyles w:defLockedState="0" w:defUIPriority="99" w:defSemiHidden="1" w:defUnhideWhenUsed="1" w:defQFormat="0" w:count="276">
+  <w:latentStyles w:defLockedState="0" w:defUIPriority="99" w:defSemiHidden="1" w:defUnhideWhenUsed="1" w:defQFormat="0" w:count="267">
     <w:lsdException w:name="Normal" w:semiHidden="0" w:uiPriority="0" w:unhideWhenUsed="0" w:qFormat="1"/>
     <w:lsdException w:name="heading 1" w:semiHidden="0" w:uiPriority="9" w:unhideWhenUsed="0" w:qFormat="1"/>
     <w:lsdException w:name="heading 2" w:uiPriority="9" w:qFormat="1"/>
@@ -785,7 +788,7 @@
 </file>
 
 <file path=word/stylesWithEffects.xml><?xml version="1.0" encoding="utf-8"?>
-<w:styles xmlns:wpc="http://schemas.microsoft.com/office/word/2010/wordprocessingCanvas" xmlns:mo="http://schemas.microsoft.com/office/mac/office/2008/main" xmlns:mc="http://schemas.openxmlformats.org/markup-compatibility/2006" xmlns:mv="urn:schemas-microsoft-com:mac:vml" xmlns:o="urn:schemas-microsoft-com:office:office" xmlns:r="http://schemas.openxmlformats.org/officeDocument/2006/relationships" xmlns:m="http://schemas.openxmlformats.org/officeDocument/2006/math" xmlns:v="urn:schemas-microsoft-com:vml" xmlns:wp14="http://schemas.microsoft.com/office/word/2010/wordprocessingDrawing" xmlns:wp="http://schemas.openxmlformats.org/drawingml/2006/wordprocessingDrawing" xmlns:w10="urn:schemas-microsoft-com:office:word" xmlns:w="http://schemas.openxmlformats.org/wordprocessingml/2006/main" xmlns:w14="http://schemas.microsoft.com/office/word/2010/wordml" xmlns:wpg="http://schemas.microsoft.com/office/word/2010/wordprocessingGroup" xmlns:wpi="http://schemas.microsoft.com/office/word/2010/wordprocessingInk" xmlns:wne="http://schemas.microsoft.com/office/word/2006/wordml" xmlns:wps="http://schemas.microsoft.com/office/word/2010/wordprocessingShape" mc:Ignorable="w14 wp14">
+<w:styles xmlns:wpc="http://schemas.microsoft.com/office/word/2010/wordprocessingCanvas" xmlns:mc="http://schemas.openxmlformats.org/markup-compatibility/2006" xmlns:o="urn:schemas-microsoft-com:office:office" xmlns:r="http://schemas.openxmlformats.org/officeDocument/2006/relationships" xmlns:m="http://schemas.openxmlformats.org/officeDocument/2006/math" xmlns:v="urn:schemas-microsoft-com:vml" xmlns:wp14="http://schemas.microsoft.com/office/word/2010/wordprocessingDrawing" xmlns:wp="http://schemas.openxmlformats.org/drawingml/2006/wordprocessingDrawing" xmlns:w10="urn:schemas-microsoft-com:office:word" xmlns:w="http://schemas.openxmlformats.org/wordprocessingml/2006/main" xmlns:w14="http://schemas.microsoft.com/office/word/2010/wordml" xmlns:wpg="http://schemas.microsoft.com/office/word/2010/wordprocessingGroup" xmlns:wpi="http://schemas.microsoft.com/office/word/2010/wordprocessingInk" xmlns:wne="http://schemas.microsoft.com/office/word/2006/wordml" xmlns:wps="http://schemas.microsoft.com/office/word/2010/wordprocessingShape" mc:Ignorable="w14 wp14">
   <w:docDefaults>
     <w:rPrDefault>
       <w:rPr>
@@ -797,7 +800,7 @@
     </w:rPrDefault>
     <w:pPrDefault/>
   </w:docDefaults>
-  <w:latentStyles w:defLockedState="0" w:defUIPriority="99" w:defSemiHidden="1" w:defUnhideWhenUsed="1" w:defQFormat="0" w:count="276">
+  <w:latentStyles w:defLockedState="0" w:defUIPriority="99" w:defSemiHidden="1" w:defUnhideWhenUsed="1" w:defQFormat="0" w:count="267">
     <w:lsdException w:name="Normal" w:semiHidden="0" w:uiPriority="0" w:unhideWhenUsed="0" w:qFormat="1"/>
     <w:lsdException w:name="heading 1" w:semiHidden="0" w:uiPriority="9" w:unhideWhenUsed="0" w:qFormat="1"/>
     <w:lsdException w:name="heading 2" w:uiPriority="9" w:qFormat="1"/>

</xml_diff>